<commit_message>
Update Portfolio with AWS and Alexa plus PHP and Laravel
</commit_message>
<xml_diff>
--- a/seek/resumes/03-11-2021_Jay-Sprout_All-Resume.docx
+++ b/seek/resumes/03-11-2021_Jay-Sprout_All-Resume.docx
@@ -2855,13 +2855,7 @@
         <w:rPr>
           <w:rFonts w:cs="Arial"/>
         </w:rPr>
-        <w:t>Technical writer and graphic designer of</w:t>
-      </w:r>
-      <w:r>
-        <w:rPr>
-          <w:rFonts w:cs="Arial"/>
-        </w:rPr>
-        <w:t xml:space="preserve"> assembly instructions </w:t>
+        <w:t>Wrote, illustrated, and designed assembly instructions</w:t>
       </w:r>
     </w:p>
     <w:p>
@@ -4116,6 +4110,44 @@
           <w:rFonts w:cs="Arial"/>
         </w:rPr>
         <w:t xml:space="preserve"> assistance</w:t>
+      </w:r>
+    </w:p>
+    <w:p>
+      <w:pPr>
+        <w:pStyle w:val="ListParagraph"/>
+        <w:numPr>
+          <w:ilvl w:val="0"/>
+          <w:numId w:val="18"/>
+        </w:numPr>
+        <w:spacing w:line="259" w:lineRule="auto"/>
+        <w:rPr>
+          <w:rFonts w:cs="Arial"/>
+        </w:rPr>
+      </w:pPr>
+      <w:r>
+        <w:rPr>
+          <w:rFonts w:cs="Arial"/>
+        </w:rPr>
+        <w:t>Founder and President, SAU chapter, Society of Collegiate Journalists</w:t>
+      </w:r>
+    </w:p>
+    <w:p>
+      <w:pPr>
+        <w:pStyle w:val="ListParagraph"/>
+        <w:numPr>
+          <w:ilvl w:val="0"/>
+          <w:numId w:val="18"/>
+        </w:numPr>
+        <w:spacing w:line="259" w:lineRule="auto"/>
+        <w:rPr>
+          <w:rFonts w:cs="Arial"/>
+        </w:rPr>
+      </w:pPr>
+      <w:r>
+        <w:rPr>
+          <w:rFonts w:cs="Arial"/>
+        </w:rPr>
+        <w:t>Student Senator, Spring Arbor University (SAU)</w:t>
       </w:r>
     </w:p>
     <w:sectPr>
@@ -7021,6 +7053,7 @@
   <w:style w:type="character" w:default="1" w:styleId="DefaultParagraphFont">
     <w:name w:val="Default Paragraph Font"/>
     <w:uiPriority w:val="1"/>
+    <w:semiHidden/>
     <w:unhideWhenUsed/>
   </w:style>
   <w:style w:type="table" w:default="1" w:styleId="TableNormal">

</xml_diff>